<commit_message>
Update Margaret Jones – A critique.docx
</commit_message>
<xml_diff>
--- a/Responses/Margaret Jones – A critique.docx
+++ b/Responses/Margaret Jones – A critique.docx
@@ -15,14 +15,7 @@
           <w:sz w:val="24"/>
           <w:szCs w:val="24"/>
         </w:rPr>
-        <w:t>Template</w:t>
-      </w:r>
-      <w:r>
-        <w:rPr>
-          <w:sz w:val="24"/>
-          <w:szCs w:val="24"/>
-        </w:rPr>
-        <w:t xml:space="preserve"> – A critique</w:t>
+        <w:t>Margaret Jones – A critique</w:t>
       </w:r>
     </w:p>
     <w:p>
@@ -71,6 +64,90 @@
       <w:pPr>
         <w:pStyle w:val="ListParagraph"/>
         <w:numPr>
+          <w:ilvl w:val="2"/>
+          <w:numId w:val="2"/>
+        </w:numPr>
+        <w:spacing w:line="480" w:lineRule="auto"/>
+        <w:rPr>
+          <w:sz w:val="24"/>
+          <w:szCs w:val="24"/>
+        </w:rPr>
+      </w:pPr>
+      <w:r>
+        <w:rPr>
+          <w:sz w:val="24"/>
+          <w:szCs w:val="24"/>
+        </w:rPr>
+        <w:t xml:space="preserve">The beginning is very </w:t>
+      </w:r>
+      <w:r>
+        <w:rPr>
+          <w:sz w:val="24"/>
+          <w:szCs w:val="24"/>
+        </w:rPr>
+        <w:t>strong,</w:t>
+      </w:r>
+      <w:r>
+        <w:rPr>
+          <w:sz w:val="24"/>
+          <w:szCs w:val="24"/>
+        </w:rPr>
+        <w:t xml:space="preserve"> and I love the descriptions of the places.</w:t>
+      </w:r>
+      <w:r>
+        <w:rPr>
+          <w:sz w:val="24"/>
+          <w:szCs w:val="24"/>
+        </w:rPr>
+        <w:t xml:space="preserve"> Very well written with only minor hiccups.</w:t>
+      </w:r>
+    </w:p>
+    <w:p>
+      <w:pPr>
+        <w:pStyle w:val="ListParagraph"/>
+        <w:numPr>
+          <w:ilvl w:val="2"/>
+          <w:numId w:val="2"/>
+        </w:numPr>
+        <w:spacing w:line="480" w:lineRule="auto"/>
+        <w:rPr>
+          <w:sz w:val="24"/>
+          <w:szCs w:val="24"/>
+        </w:rPr>
+      </w:pPr>
+      <w:r>
+        <w:rPr>
+          <w:sz w:val="24"/>
+          <w:szCs w:val="24"/>
+        </w:rPr>
+        <w:t>The middle to end parts did lose me a little but didn’t require me to go back to figure out what was happening.</w:t>
+      </w:r>
+    </w:p>
+    <w:p>
+      <w:pPr>
+        <w:pStyle w:val="ListParagraph"/>
+        <w:numPr>
+          <w:ilvl w:val="2"/>
+          <w:numId w:val="2"/>
+        </w:numPr>
+        <w:spacing w:line="480" w:lineRule="auto"/>
+        <w:rPr>
+          <w:sz w:val="24"/>
+          <w:szCs w:val="24"/>
+        </w:rPr>
+      </w:pPr>
+      <w:r>
+        <w:rPr>
+          <w:sz w:val="24"/>
+          <w:szCs w:val="24"/>
+        </w:rPr>
+        <w:t>Some parts should be fleshed out, especially the third act where an entire bar fight is skipped.</w:t>
+      </w:r>
+    </w:p>
+    <w:p>
+      <w:pPr>
+        <w:pStyle w:val="ListParagraph"/>
+        <w:numPr>
           <w:ilvl w:val="1"/>
           <w:numId w:val="2"/>
         </w:numPr>
@@ -86,6 +163,34 @@
           <w:szCs w:val="24"/>
         </w:rPr>
         <w:t>Flow</w:t>
+      </w:r>
+    </w:p>
+    <w:p>
+      <w:pPr>
+        <w:pStyle w:val="ListParagraph"/>
+        <w:numPr>
+          <w:ilvl w:val="2"/>
+          <w:numId w:val="2"/>
+        </w:numPr>
+        <w:spacing w:line="480" w:lineRule="auto"/>
+        <w:rPr>
+          <w:sz w:val="24"/>
+          <w:szCs w:val="24"/>
+        </w:rPr>
+      </w:pPr>
+      <w:r>
+        <w:rPr>
+          <w:sz w:val="24"/>
+          <w:szCs w:val="24"/>
+        </w:rPr>
+        <w:t>The pages flew by for me in a few minutes and I really liked the pacing.</w:t>
+      </w:r>
+      <w:r>
+        <w:rPr>
+          <w:sz w:val="24"/>
+          <w:szCs w:val="24"/>
+        </w:rPr>
+        <w:t xml:space="preserve"> There was never a point where I had to go back for information.</w:t>
       </w:r>
     </w:p>
     <w:p>
@@ -155,6 +260,76 @@
       <w:pPr>
         <w:pStyle w:val="ListParagraph"/>
         <w:numPr>
+          <w:ilvl w:val="3"/>
+          <w:numId w:val="2"/>
+        </w:numPr>
+        <w:spacing w:line="480" w:lineRule="auto"/>
+        <w:rPr>
+          <w:sz w:val="24"/>
+          <w:szCs w:val="24"/>
+        </w:rPr>
+      </w:pPr>
+      <w:r>
+        <w:rPr>
+          <w:sz w:val="24"/>
+          <w:szCs w:val="24"/>
+        </w:rPr>
+        <w:t>Very well characterized protagonist.</w:t>
+      </w:r>
+    </w:p>
+    <w:p>
+      <w:pPr>
+        <w:pStyle w:val="ListParagraph"/>
+        <w:numPr>
+          <w:ilvl w:val="3"/>
+          <w:numId w:val="2"/>
+        </w:numPr>
+        <w:spacing w:line="480" w:lineRule="auto"/>
+        <w:rPr>
+          <w:sz w:val="24"/>
+          <w:szCs w:val="24"/>
+        </w:rPr>
+      </w:pPr>
+      <w:r>
+        <w:rPr>
+          <w:sz w:val="24"/>
+          <w:szCs w:val="24"/>
+        </w:rPr>
+        <w:t xml:space="preserve">Her exact intentions aren’t </w:t>
+      </w:r>
+      <w:r>
+        <w:rPr>
+          <w:sz w:val="24"/>
+          <w:szCs w:val="24"/>
+        </w:rPr>
+        <w:t>clear,</w:t>
+      </w:r>
+      <w:r>
+        <w:rPr>
+          <w:sz w:val="24"/>
+          <w:szCs w:val="24"/>
+        </w:rPr>
+        <w:t xml:space="preserve"> but her methods </w:t>
+      </w:r>
+      <w:r>
+        <w:rPr>
+          <w:sz w:val="24"/>
+          <w:szCs w:val="24"/>
+        </w:rPr>
+        <w:t xml:space="preserve">and morals </w:t>
+      </w:r>
+      <w:r>
+        <w:rPr>
+          <w:sz w:val="24"/>
+          <w:szCs w:val="24"/>
+        </w:rPr>
+        <w:t>are.</w:t>
+      </w:r>
+    </w:p>
+    <w:p>
+      <w:pPr>
+        <w:pStyle w:val="ListParagraph"/>
+        <w:numPr>
           <w:ilvl w:val="2"/>
           <w:numId w:val="2"/>
         </w:numPr>
@@ -176,7 +351,7 @@
       <w:pPr>
         <w:pStyle w:val="ListParagraph"/>
         <w:numPr>
-          <w:ilvl w:val="1"/>
+          <w:ilvl w:val="3"/>
           <w:numId w:val="2"/>
         </w:numPr>
         <w:spacing w:line="480" w:lineRule="auto"/>
@@ -190,7 +365,7 @@
           <w:sz w:val="24"/>
           <w:szCs w:val="24"/>
         </w:rPr>
-        <w:t>Supporting</w:t>
+        <w:t>Felt a little aimless without a concrete antagonist and the reveals at the end didn’t quite feel earned.</w:t>
       </w:r>
     </w:p>
     <w:sectPr>
@@ -239,7 +414,7 @@
         <w:ind w:left="2160" w:hanging="180"/>
       </w:pPr>
     </w:lvl>
-    <w:lvl w:ilvl="3" w:tplc="0409000F" w:tentative="1">
+    <w:lvl w:ilvl="3" w:tplc="0409000F">
       <w:start w:val="1"/>
       <w:numFmt w:val="decimal"/>
       <w:lvlText w:val="%4."/>

</xml_diff>